<commit_message>
feat: Add Problem 6 for Workshop 6
</commit_message>
<xml_diff>
--- a/Fall-2019/Labs/Decision/C-Workshop-S6.docx
+++ b/Fall-2019/Labs/Decision/C-Workshop-S6.docx
@@ -2366,8 +2366,6 @@
         </w:rPr>
         <w:t>Parham loose</w:t>
       </w:r>
-      <w:bookmarkStart w:id="0" w:name="_GoBack"/>
-      <w:bookmarkEnd w:id="0"/>
     </w:p>
     <w:p>
       <w:pPr>
@@ -2535,7 +2533,6 @@
             <w:pPr>
               <w:jc w:val="both"/>
               <w:rPr>
-                <w:rFonts w:hint="cs"/>
                 <w:lang w:bidi="fa-IR"/>
               </w:rPr>
             </w:pPr>
@@ -2552,7 +2549,6 @@
             <w:pPr>
               <w:jc w:val="both"/>
               <w:rPr>
-                <w:rFonts w:hint="cs"/>
                 <w:lang w:bidi="fa-IR"/>
               </w:rPr>
             </w:pPr>
@@ -2571,7 +2567,6 @@
             <w:pPr>
               <w:jc w:val="both"/>
               <w:rPr>
-                <w:rFonts w:hint="cs"/>
                 <w:lang w:bidi="fa-IR"/>
               </w:rPr>
             </w:pPr>
@@ -2588,7 +2583,6 @@
             <w:pPr>
               <w:jc w:val="both"/>
               <w:rPr>
-                <w:rFonts w:hint="cs"/>
                 <w:lang w:bidi="fa-IR"/>
               </w:rPr>
             </w:pPr>
@@ -2607,7 +2601,6 @@
             <w:pPr>
               <w:jc w:val="both"/>
               <w:rPr>
-                <w:rFonts w:hint="cs"/>
                 <w:lang w:bidi="fa-IR"/>
               </w:rPr>
             </w:pPr>
@@ -2624,7 +2617,6 @@
             <w:pPr>
               <w:jc w:val="both"/>
               <w:rPr>
-                <w:rFonts w:hint="cs"/>
                 <w:lang w:bidi="fa-IR"/>
               </w:rPr>
             </w:pPr>
@@ -2643,7 +2635,6 @@
             <w:pPr>
               <w:jc w:val="both"/>
               <w:rPr>
-                <w:rFonts w:hint="cs"/>
                 <w:lang w:bidi="fa-IR"/>
               </w:rPr>
             </w:pPr>
@@ -2660,7 +2651,6 @@
             <w:pPr>
               <w:jc w:val="both"/>
               <w:rPr>
-                <w:rFonts w:hint="cs"/>
                 <w:lang w:bidi="fa-IR"/>
               </w:rPr>
             </w:pPr>
@@ -2679,7 +2669,6 @@
             <w:pPr>
               <w:jc w:val="both"/>
               <w:rPr>
-                <w:rFonts w:hint="cs"/>
                 <w:lang w:bidi="fa-IR"/>
               </w:rPr>
             </w:pPr>
@@ -2696,7 +2685,6 @@
             <w:pPr>
               <w:jc w:val="both"/>
               <w:rPr>
-                <w:rFonts w:hint="cs"/>
                 <w:lang w:bidi="fa-IR"/>
               </w:rPr>
             </w:pPr>
@@ -2715,7 +2703,6 @@
             <w:pPr>
               <w:jc w:val="both"/>
               <w:rPr>
-                <w:rFonts w:hint="cs"/>
                 <w:lang w:bidi="fa-IR"/>
               </w:rPr>
             </w:pPr>
@@ -2732,7 +2719,6 @@
             <w:pPr>
               <w:jc w:val="both"/>
               <w:rPr>
-                <w:rFonts w:hint="cs"/>
                 <w:lang w:bidi="fa-IR"/>
               </w:rPr>
             </w:pPr>
@@ -2751,7 +2737,6 @@
             <w:pPr>
               <w:jc w:val="both"/>
               <w:rPr>
-                <w:rFonts w:hint="cs"/>
                 <w:lang w:bidi="fa-IR"/>
               </w:rPr>
             </w:pPr>
@@ -2768,7 +2753,6 @@
             <w:pPr>
               <w:jc w:val="both"/>
               <w:rPr>
-                <w:rFonts w:hint="cs"/>
                 <w:lang w:bidi="fa-IR"/>
               </w:rPr>
             </w:pPr>
@@ -3080,12 +3064,12 @@
       <w:pPr>
         <w:jc w:val="both"/>
         <w:rPr>
-          <w:rFonts w:hint="cs"/>
-          <w:lang w:bidi="fa-IR"/>
-        </w:rPr>
-      </w:pPr>
-      <w:r>
-        <w:rPr>
+          <w:lang w:bidi="fa-IR"/>
+        </w:rPr>
+      </w:pPr>
+      <w:r>
+        <w:rPr>
+          <w:noProof/>
           <w:rtl/>
           <w:lang w:bidi="fa-IR"/>
         </w:rPr>
@@ -3125,6 +3109,165 @@
           </wp:inline>
         </w:drawing>
       </w:r>
+    </w:p>
+    <w:p>
+      <w:pPr>
+        <w:bidi/>
+        <w:jc w:val="both"/>
+        <w:rPr>
+          <w:rtl/>
+          <w:lang w:bidi="fa-IR"/>
+        </w:rPr>
+      </w:pPr>
+      <w:r>
+        <w:rPr>
+          <w:rFonts w:hint="cs"/>
+          <w:rtl/>
+          <w:lang w:bidi="fa-IR"/>
+        </w:rPr>
+        <w:t xml:space="preserve">۶. عدد صحیح و نامنفی </w:t>
+      </w:r>
+      <w:r>
+        <w:rPr>
+          <w:lang w:bidi="fa-IR"/>
+        </w:rPr>
+        <w:t>n</w:t>
+      </w:r>
+      <w:r>
+        <w:rPr>
+          <w:rFonts w:hint="cs"/>
+          <w:rtl/>
+          <w:lang w:bidi="fa-IR"/>
+        </w:rPr>
+        <w:t>‌ داده شده است، به صورت تکراری رقم‌های آن را جمع می‌کنیم تا به یک عدد یک رقمی برسیم و آن را چاپ می‌کنیم. به طور مثال:</w:t>
+      </w:r>
+    </w:p>
+    <w:p>
+      <w:pPr>
+        <w:jc w:val="both"/>
+        <w:rPr>
+          <w:lang w:bidi="fa-IR"/>
+        </w:rPr>
+      </w:pPr>
+      <w:r>
+        <w:rPr>
+          <w:lang w:bidi="fa-IR"/>
+        </w:rPr>
+        <w:t>n = 38</w:t>
+      </w:r>
+    </w:p>
+    <w:p>
+      <w:pPr>
+        <w:jc w:val="both"/>
+        <w:rPr>
+          <w:lang w:bidi="fa-IR"/>
+        </w:rPr>
+      </w:pPr>
+      <w:r>
+        <w:rPr>
+          <w:lang w:bidi="fa-IR"/>
+        </w:rPr>
+        <w:t>3 + 8 = 11</w:t>
+      </w:r>
+    </w:p>
+    <w:p>
+      <w:pPr>
+        <w:jc w:val="both"/>
+        <w:rPr>
+          <w:lang w:bidi="fa-IR"/>
+        </w:rPr>
+      </w:pPr>
+      <w:r>
+        <w:rPr>
+          <w:lang w:bidi="fa-IR"/>
+        </w:rPr>
+        <w:t>1 + 1 = 2</w:t>
+      </w:r>
+    </w:p>
+    <w:p>
+      <w:pPr>
+        <w:jc w:val="both"/>
+        <w:rPr>
+          <w:lang w:bidi="fa-IR"/>
+        </w:rPr>
+      </w:pPr>
+      <w:r>
+        <w:rPr>
+          <w:lang w:bidi="fa-IR"/>
+        </w:rPr>
+        <w:t>Answer is 2</w:t>
+      </w:r>
+    </w:p>
+    <w:p>
+      <w:pPr>
+        <w:bidi/>
+        <w:jc w:val="both"/>
+        <w:rPr>
+          <w:rtl/>
+          <w:lang w:bidi="fa-IR"/>
+        </w:rPr>
+      </w:pPr>
+      <w:r>
+        <w:rPr>
+          <w:rFonts w:hint="cs"/>
+          <w:rtl/>
+          <w:lang w:bidi="fa-IR"/>
+        </w:rPr>
+        <w:t>سامان ادعا می‌کند می‌توان برنامه‌ای نوشت که بدون استفاده از حلقه عملیات فوق را انجام دهد. آیا این ادعا صحیح است؟</w:t>
+      </w:r>
+    </w:p>
+    <w:p>
+      <w:pPr>
+        <w:jc w:val="both"/>
+        <w:rPr>
+          <w:rFonts w:hint="cs"/>
+          <w:lang w:bidi="fa-IR"/>
+        </w:rPr>
+      </w:pPr>
+      <w:bookmarkStart w:id="0" w:name="_GoBack"/>
+      <w:r>
+        <w:rPr>
+          <w:noProof/>
+          <w:rtl/>
+          <w:lang w:bidi="fa-IR"/>
+        </w:rPr>
+        <w:drawing>
+          <wp:inline distT="0" distB="0" distL="0" distR="0" wp14:anchorId="058B9298" wp14:editId="56837196">
+            <wp:extent cx="1447800" cy="545090"/>
+            <wp:effectExtent l="0" t="0" r="0" b="0"/>
+            <wp:docPr id="7" name="Picture 7"/>
+            <wp:cNvGraphicFramePr>
+              <a:graphicFrameLocks xmlns:a="http://schemas.openxmlformats.org/drawingml/2006/main" noChangeAspect="1"/>
+            </wp:cNvGraphicFramePr>
+            <a:graphic xmlns:a="http://schemas.openxmlformats.org/drawingml/2006/main">
+              <a:graphicData uri="http://schemas.openxmlformats.org/drawingml/2006/picture">
+                <pic:pic xmlns:pic="http://schemas.openxmlformats.org/drawingml/2006/picture">
+                  <pic:nvPicPr>
+                    <pic:cNvPr id="1" name=""/>
+                    <pic:cNvPicPr/>
+                  </pic:nvPicPr>
+                  <pic:blipFill>
+                    <a:blip r:embed="rId12"/>
+                    <a:stretch>
+                      <a:fillRect/>
+                    </a:stretch>
+                  </pic:blipFill>
+                  <pic:spPr>
+                    <a:xfrm>
+                      <a:off x="0" y="0"/>
+                      <a:ext cx="1472452" cy="554371"/>
+                    </a:xfrm>
+                    <a:prstGeom prst="rect">
+                      <a:avLst/>
+                    </a:prstGeom>
+                  </pic:spPr>
+                </pic:pic>
+              </a:graphicData>
+            </a:graphic>
+          </wp:inline>
+        </w:drawing>
+      </w:r>
+      <w:bookmarkEnd w:id="0"/>
     </w:p>
     <w:sectPr>
       <w:headerReference w:type="default" r:id="rId13"/>
@@ -6180,6 +6323,7 @@
     <w:lsdException w:name="HTML Sample" w:semiHidden="1" w:unhideWhenUsed="1"/>
     <w:lsdException w:name="HTML Typewriter" w:semiHidden="1" w:unhideWhenUsed="1"/>
     <w:lsdException w:name="HTML Variable" w:semiHidden="1" w:unhideWhenUsed="1"/>
+    <w:lsdException w:name="Normal Table" w:semiHidden="1" w:unhideWhenUsed="1"/>
     <w:lsdException w:name="annotation subject" w:semiHidden="1" w:unhideWhenUsed="1"/>
     <w:lsdException w:name="No List" w:semiHidden="1" w:unhideWhenUsed="1"/>
     <w:lsdException w:name="Outline List 1" w:semiHidden="1" w:unhideWhenUsed="1"/>
@@ -6226,8 +6370,10 @@
     <w:lsdException w:name="Table Subtle 2" w:semiHidden="1" w:unhideWhenUsed="1"/>
     <w:lsdException w:name="Table Web 1" w:semiHidden="1" w:unhideWhenUsed="1"/>
     <w:lsdException w:name="Table Web 2" w:semiHidden="1" w:unhideWhenUsed="1"/>
+    <w:lsdException w:name="Table Web 3" w:semiHidden="1" w:unhideWhenUsed="1"/>
     <w:lsdException w:name="Balloon Text" w:semiHidden="1" w:unhideWhenUsed="1"/>
     <w:lsdException w:name="Table Grid" w:uiPriority="59"/>
+    <w:lsdException w:name="Table Theme" w:semiHidden="1" w:unhideWhenUsed="1"/>
     <w:lsdException w:name="Placeholder Text" w:semiHidden="1"/>
     <w:lsdException w:name="No Spacing" w:uiPriority="1" w:qFormat="1"/>
     <w:lsdException w:name="Light Shading" w:uiPriority="60"/>
@@ -6503,6 +6649,7 @@
   <w:style w:type="character" w:default="1" w:styleId="DefaultParagraphFont">
     <w:name w:val="Default Paragraph Font"/>
     <w:uiPriority w:val="1"/>
+    <w:semiHidden/>
     <w:unhideWhenUsed/>
   </w:style>
   <w:style w:type="table" w:default="1" w:styleId="TableNormal">
@@ -7523,7 +7670,7 @@
 </file>
 
 <file path=customXml/itemProps1.xml><?xml version="1.0" encoding="utf-8"?>
-<ds:datastoreItem xmlns:ds="http://schemas.openxmlformats.org/officeDocument/2006/customXml" ds:itemID="{41FC951A-DA2F-46C0-82B5-3942E19A427E}">
+<ds:datastoreItem xmlns:ds="http://schemas.openxmlformats.org/officeDocument/2006/customXml" ds:itemID="{F0CC0238-C85B-489A-ABA4-8B7D65D4DF93}">
   <ds:schemaRefs>
     <ds:schemaRef ds:uri="http://schemas.openxmlformats.org/officeDocument/2006/bibliography"/>
   </ds:schemaRefs>

</xml_diff>